<commit_message>
feat (lab05): update report, add presentation
</commit_message>
<xml_diff>
--- a/labs/lab05/report/report.docx
+++ b/labs/lab05/report/report.docx
@@ -298,12 +298,6 @@
                       <m:rPr>
                         <m:sty m:val="p"/>
                       </m:rPr>
-                      <m:t>)</m:t>
-                    </m:r>
-                    <m:r>
-                      <m:rPr>
-                        <m:sty m:val="p"/>
-                      </m:rPr>
                       <m:t>=</m:t>
                     </m:r>
                     <m:r>
@@ -415,12 +409,6 @@
                         </m:r>
                       </m:den>
                     </m:f>
-                    <m:r>
-                      <m:rPr>
-                        <m:sty m:val="p"/>
-                      </m:rPr>
-                      <m:t>)</m:t>
-                    </m:r>
                     <m:r>
                       <m:rPr>
                         <m:sty m:val="p"/>
@@ -787,12 +775,6 @@
                       <m:rPr>
                         <m:sty m:val="p"/>
                       </m:rPr>
-                      <m:t>)</m:t>
-                    </m:r>
-                    <m:r>
-                      <m:rPr>
-                        <m:sty m:val="p"/>
-                      </m:rPr>
                       <m:t>=</m:t>
                     </m:r>
                     <m:r>
@@ -898,12 +880,6 @@
                         </m:r>
                       </m:den>
                     </m:f>
-                    <m:r>
-                      <m:rPr>
-                        <m:sty m:val="p"/>
-                      </m:rPr>
-                      <m:t>)</m:t>
-                    </m:r>
                     <m:r>
                       <m:rPr>
                         <m:sty m:val="p"/>
@@ -1323,12 +1299,6 @@
                       <m:rPr>
                         <m:sty m:val="p"/>
                       </m:rPr>
-                      <m:t>)</m:t>
-                    </m:r>
-                    <m:r>
-                      <m:rPr>
-                        <m:sty m:val="p"/>
-                      </m:rPr>
                       <m:t>=</m:t>
                     </m:r>
                     <m:r>
@@ -1474,12 +1444,6 @@
                         </m:r>
                       </m:den>
                     </m:f>
-                    <m:r>
-                      <m:rPr>
-                        <m:sty m:val="p"/>
-                      </m:rPr>
-                      <m:t>)</m:t>
-                    </m:r>
                     <m:r>
                       <m:rPr>
                         <m:sty m:val="p"/>
@@ -5028,7 +4992,7 @@
           <wp:inline>
             <wp:extent cx="3733800" cy="1541893"/>
             <wp:effectExtent b="0" l="0" r="0" t="0"/>
-            <wp:docPr descr="Случай 2. Стационарное состояние, полученное на Julia" title="" id="42" name="Picture"/>
+            <wp:docPr descr="Случай 2. Стационарное состояние, полученное на Modelica" title="" id="42" name="Picture"/>
             <a:graphic>
               <a:graphicData uri="http://schemas.openxmlformats.org/drawingml/2006/picture">
                 <pic:pic>
@@ -5071,7 +5035,7 @@
         <w:pStyle w:val="ImageCaption"/>
       </w:pPr>
       <w:r>
-        <w:t xml:space="preserve">Рис. 7: Случай 2. Стационарное состояние, полученное на Julia</w:t>
+        <w:t xml:space="preserve">Рис. 7: Случай 2. Стационарное состояние, полученное на Modelica</w:t>
       </w:r>
     </w:p>
     <w:bookmarkEnd w:id="44"/>

</xml_diff>

<commit_message>
feat (lab05):update report and presentation
</commit_message>
<xml_diff>
--- a/labs/lab05/report/report.docx
+++ b/labs/lab05/report/report.docx
@@ -1633,7 +1633,7 @@
       </w:r>
     </w:p>
     <w:bookmarkEnd w:id="23"/>
-    <w:bookmarkStart w:id="45" w:name="выполнение-лабораторной-работы"/>
+    <w:bookmarkStart w:id="47" w:name="выполнение-лабораторной-работы"/>
     <w:p>
       <w:pPr>
         <w:pStyle w:val="Heading1"/>
@@ -4350,7 +4350,7 @@
       </w:r>
     </w:p>
     <w:bookmarkEnd w:id="36"/>
-    <w:bookmarkStart w:id="44" w:name="выполнение-на-modelica"/>
+    <w:bookmarkStart w:id="46" w:name="выполнение-на-modelica"/>
     <w:p>
       <w:pPr>
         <w:pStyle w:val="Heading2"/>
@@ -4613,20 +4613,20 @@
       <w:r>
         <w:drawing>
           <wp:inline>
-            <wp:extent cx="3733800" cy="2489200"/>
+            <wp:extent cx="3733800" cy="1541893"/>
             <wp:effectExtent b="0" l="0" r="0" t="0"/>
-            <wp:docPr descr="Случай 1. Решение, полученное на Modelica" title="" id="37" name="Picture"/>
+            <wp:docPr descr="Случай 1. Решение, полученное на Modelica" title="" id="38" name="Picture"/>
             <a:graphic>
               <a:graphicData uri="http://schemas.openxmlformats.org/drawingml/2006/picture">
                 <pic:pic>
                   <pic:nvPicPr>
-                    <pic:cNvPr descr="image/lab5_1_2.png" id="38" name="Picture"/>
+                    <pic:cNvPr descr="image/lab5_om_1_2.png" id="39" name="Picture"/>
                     <pic:cNvPicPr>
                       <a:picLocks noChangeArrowheads="1" noChangeAspect="1"/>
                     </pic:cNvPicPr>
                   </pic:nvPicPr>
                   <pic:blipFill>
-                    <a:blip r:embed="rId27"/>
+                    <a:blip r:embed="rId37"/>
                     <a:stretch>
                       <a:fillRect/>
                     </a:stretch>
@@ -4634,7 +4634,7 @@
                   <pic:spPr bwMode="auto">
                     <a:xfrm>
                       <a:off x="0" y="0"/>
-                      <a:ext cx="3733800" cy="2489200"/>
+                      <a:ext cx="3733800" cy="1541893"/>
                     </a:xfrm>
                     <a:prstGeom prst="rect">
                       <a:avLst/>
@@ -4680,20 +4680,20 @@
       <w:r>
         <w:drawing>
           <wp:inline>
-            <wp:extent cx="3733800" cy="2489200"/>
+            <wp:extent cx="3733800" cy="1541893"/>
             <wp:effectExtent b="0" l="0" r="0" t="0"/>
-            <wp:docPr descr="Случай 1. График зависимости x от y, полученный на Modelica" title="" id="39" name="Picture"/>
+            <wp:docPr descr="Случай 1. График зависимости x от y, полученный на Modelica" title="" id="41" name="Picture"/>
             <a:graphic>
               <a:graphicData uri="http://schemas.openxmlformats.org/drawingml/2006/picture">
                 <pic:pic>
                   <pic:nvPicPr>
-                    <pic:cNvPr descr="image/lab5_1_1.png" id="40" name="Picture"/>
+                    <pic:cNvPr descr="image/lab5_om_1_1.png" id="42" name="Picture"/>
                     <pic:cNvPicPr>
                       <a:picLocks noChangeArrowheads="1" noChangeAspect="1"/>
                     </pic:cNvPicPr>
                   </pic:nvPicPr>
                   <pic:blipFill>
-                    <a:blip r:embed="rId30"/>
+                    <a:blip r:embed="rId40"/>
                     <a:stretch>
                       <a:fillRect/>
                     </a:stretch>
@@ -4701,7 +4701,7 @@
                   <pic:spPr bwMode="auto">
                     <a:xfrm>
                       <a:off x="0" y="0"/>
-                      <a:ext cx="3733800" cy="2489200"/>
+                      <a:ext cx="3733800" cy="1541893"/>
                     </a:xfrm>
                     <a:prstGeom prst="rect">
                       <a:avLst/>
@@ -4992,18 +4992,18 @@
           <wp:inline>
             <wp:extent cx="3733800" cy="1541893"/>
             <wp:effectExtent b="0" l="0" r="0" t="0"/>
-            <wp:docPr descr="Случай 2. Стационарное состояние, полученное на Modelica" title="" id="42" name="Picture"/>
+            <wp:docPr descr="Случай 2. Стационарное состояние, полученное на Modelica" title="" id="44" name="Picture"/>
             <a:graphic>
               <a:graphicData uri="http://schemas.openxmlformats.org/drawingml/2006/picture">
                 <pic:pic>
                   <pic:nvPicPr>
-                    <pic:cNvPr descr="image/lab5_om_2.png" id="43" name="Picture"/>
+                    <pic:cNvPr descr="image/lab5_om_2.png" id="45" name="Picture"/>
                     <pic:cNvPicPr>
                       <a:picLocks noChangeArrowheads="1" noChangeAspect="1"/>
                     </pic:cNvPicPr>
                   </pic:nvPicPr>
                   <pic:blipFill>
-                    <a:blip r:embed="rId41"/>
+                    <a:blip r:embed="rId43"/>
                     <a:stretch>
                       <a:fillRect/>
                     </a:stretch>
@@ -5038,9 +5038,9 @@
         <w:t xml:space="preserve">Рис. 7: Случай 2. Стационарное состояние, полученное на Modelica</w:t>
       </w:r>
     </w:p>
-    <w:bookmarkEnd w:id="44"/>
-    <w:bookmarkEnd w:id="45"/>
-    <w:bookmarkStart w:id="55" w:name="анализ-полученных-результатов"/>
+    <w:bookmarkEnd w:id="46"/>
+    <w:bookmarkEnd w:id="47"/>
+    <w:bookmarkStart w:id="57" w:name="анализ-полученных-результатов"/>
     <w:p>
       <w:pPr>
         <w:pStyle w:val="Heading1"/>
@@ -5107,18 +5107,18 @@
           <wp:inline>
             <wp:extent cx="3733800" cy="1578707"/>
             <wp:effectExtent b="0" l="0" r="0" t="0"/>
-            <wp:docPr descr="Сравнение графиков нестационарного состояния." title="" id="47" name="Picture"/>
+            <wp:docPr descr="Сравнение графиков нестационарного состояния." title="" id="49" name="Picture"/>
             <a:graphic>
               <a:graphicData uri="http://schemas.openxmlformats.org/drawingml/2006/picture">
                 <pic:pic>
                   <pic:nvPicPr>
-                    <pic:cNvPr descr="image/3.png" id="48" name="Picture"/>
+                    <pic:cNvPr descr="image/3.png" id="50" name="Picture"/>
                     <pic:cNvPicPr>
                       <a:picLocks noChangeArrowheads="1" noChangeAspect="1"/>
                     </pic:cNvPicPr>
                   </pic:nvPicPr>
                   <pic:blipFill>
-                    <a:blip r:embed="rId46"/>
+                    <a:blip r:embed="rId48"/>
                     <a:stretch>
                       <a:fillRect/>
                     </a:stretch>
@@ -5162,18 +5162,18 @@
           <wp:inline>
             <wp:extent cx="3733800" cy="1676320"/>
             <wp:effectExtent b="0" l="0" r="0" t="0"/>
-            <wp:docPr descr="Сравнение графиков зависимости x от y." title="" id="50" name="Picture"/>
+            <wp:docPr descr="Сравнение графиков зависимости x от y." title="" id="52" name="Picture"/>
             <a:graphic>
               <a:graphicData uri="http://schemas.openxmlformats.org/drawingml/2006/picture">
                 <pic:pic>
                   <pic:nvPicPr>
-                    <pic:cNvPr descr="image/2.png" id="51" name="Picture"/>
+                    <pic:cNvPr descr="image/2.png" id="53" name="Picture"/>
                     <pic:cNvPicPr>
                       <a:picLocks noChangeArrowheads="1" noChangeAspect="1"/>
                     </pic:cNvPicPr>
                   </pic:nvPicPr>
                   <pic:blipFill>
-                    <a:blip r:embed="rId49"/>
+                    <a:blip r:embed="rId51"/>
                     <a:stretch>
                       <a:fillRect/>
                     </a:stretch>
@@ -5217,18 +5217,18 @@
           <wp:inline>
             <wp:extent cx="3733800" cy="1557694"/>
             <wp:effectExtent b="0" l="0" r="0" t="0"/>
-            <wp:docPr descr="Сравнение графиков стационарного состояния." title="" id="53" name="Picture"/>
+            <wp:docPr descr="Сравнение графиков стационарного состояния." title="" id="55" name="Picture"/>
             <a:graphic>
               <a:graphicData uri="http://schemas.openxmlformats.org/drawingml/2006/picture">
                 <pic:pic>
                   <pic:nvPicPr>
-                    <pic:cNvPr descr="image/4.png" id="54" name="Picture"/>
+                    <pic:cNvPr descr="image/4.png" id="56" name="Picture"/>
                     <pic:cNvPicPr>
                       <a:picLocks noChangeArrowheads="1" noChangeAspect="1"/>
                     </pic:cNvPicPr>
                   </pic:nvPicPr>
                   <pic:blipFill>
-                    <a:blip r:embed="rId52"/>
+                    <a:blip r:embed="rId54"/>
                     <a:stretch>
                       <a:fillRect/>
                     </a:stretch>
@@ -5263,8 +5263,8 @@
         <w:t xml:space="preserve">Рис. 10: Сравнение графиков стационарного состояния.</w:t>
       </w:r>
     </w:p>
-    <w:bookmarkEnd w:id="55"/>
-    <w:bookmarkStart w:id="56" w:name="выводы"/>
+    <w:bookmarkEnd w:id="57"/>
+    <w:bookmarkStart w:id="58" w:name="выводы"/>
     <w:p>
       <w:pPr>
         <w:pStyle w:val="Heading1"/>
@@ -5290,8 +5290,8 @@
         <w:t xml:space="preserve">В ходе и по результатам выполнения лабораторной работы я построила необходимые графики (два описывающие нестационарный случай и зависимость количества жертв от количества хищников, и описывающий стационарный случай) на двух языках: Julia и Modelica.</w:t>
       </w:r>
     </w:p>
-    <w:bookmarkEnd w:id="56"/>
-    <w:bookmarkStart w:id="57" w:name="список-литературы.-библиография"/>
+    <w:bookmarkEnd w:id="58"/>
+    <w:bookmarkStart w:id="59" w:name="список-литературы.-библиография"/>
     <w:p>
       <w:pPr>
         <w:pStyle w:val="Heading1"/>
@@ -5332,7 +5332,7 @@
         <w:t xml:space="preserve">[4] Материалы к лабораторной работе</w:t>
       </w:r>
     </w:p>
-    <w:bookmarkEnd w:id="57"/>
+    <w:bookmarkEnd w:id="59"/>
     <w:sectPr/>
   </w:body>
 </w:document>

</xml_diff>